<commit_message>
Updated agenda with caIntegrator status.
</commit_message>
<xml_diff>
--- a/project_management/internal_meetings/2012/20120306_team_meeting.docx
+++ b/project_management/internal_meetings/2012/20120306_team_meeting.docx
@@ -1513,7 +1513,7 @@
           <w:rFonts w:asciiTheme="majorHAnsi" w:eastAsiaTheme="minorHAnsi" w:hAnsiTheme="majorHAnsi" w:cstheme="minorBidi"/>
           <w:lang w:eastAsia="en-US"/>
         </w:rPr>
-        <w:t>Finished</w:t>
+        <w:t>Finishing up</w:t>
       </w:r>
       <w:r>
         <w:rPr>
@@ -1823,7 +1823,7 @@
           <w:rFonts w:asciiTheme="majorHAnsi" w:eastAsiaTheme="minorHAnsi" w:hAnsiTheme="majorHAnsi" w:cstheme="minorBidi"/>
           <w:lang w:eastAsia="en-US"/>
         </w:rPr>
-        <w:t xml:space="preserve"> - QA expected End of February </w:t>
+        <w:t xml:space="preserve"> - Beta release expected in few days. </w:t>
       </w:r>
     </w:p>
     <w:p>
@@ -1939,7 +1939,28 @@
           <w:rFonts w:asciiTheme="majorHAnsi" w:eastAsiaTheme="minorHAnsi" w:hAnsiTheme="majorHAnsi" w:cstheme="minorBidi"/>
           <w:lang w:eastAsia="en-US"/>
         </w:rPr>
-        <w:t>Copy Study – Completed</w:t>
+        <w:t>Archive Stu</w:t>
+      </w:r>
+      <w:r>
+        <w:rPr>
+          <w:rFonts w:asciiTheme="majorHAnsi" w:eastAsiaTheme="minorHAnsi" w:hAnsiTheme="majorHAnsi" w:cstheme="minorBidi"/>
+          <w:lang w:eastAsia="en-US"/>
+        </w:rPr>
+        <w:t xml:space="preserve">dy (Enable/Disable)– QA Completed. </w:t>
+      </w:r>
+      <w:r>
+        <w:rPr>
+          <w:rFonts w:asciiTheme="majorHAnsi" w:eastAsiaTheme="minorHAnsi" w:hAnsiTheme="majorHAnsi" w:cstheme="minorBidi"/>
+          <w:lang w:eastAsia="en-US"/>
+        </w:rPr>
+        <w:t>Demo to the user on Wed 7th</w:t>
+      </w:r>
+      <w:r>
+        <w:rPr>
+          <w:rFonts w:asciiTheme="majorHAnsi" w:eastAsiaTheme="minorHAnsi" w:hAnsiTheme="majorHAnsi" w:cstheme="minorBidi"/>
+          <w:lang w:eastAsia="en-US"/>
+        </w:rPr>
+        <w:t>.</w:t>
       </w:r>
     </w:p>
     <w:p>
@@ -1955,22 +1976,52 @@
           <w:lang w:eastAsia="en-US"/>
         </w:rPr>
       </w:pPr>
-      <w:r>
-        <w:rPr>
-          <w:rFonts w:asciiTheme="majorHAnsi" w:eastAsiaTheme="minorHAnsi" w:hAnsiTheme="majorHAnsi" w:cstheme="minorBidi"/>
-          <w:lang w:eastAsia="en-US"/>
-        </w:rPr>
-        <w:t>Archive Stu</w:t>
-      </w:r>
-      <w:r>
-        <w:rPr>
-          <w:rFonts w:asciiTheme="majorHAnsi" w:eastAsiaTheme="minorHAnsi" w:hAnsiTheme="majorHAnsi" w:cstheme="minorBidi"/>
-          <w:lang w:eastAsia="en-US"/>
-        </w:rPr>
-        <w:t>dy (Enable/Disable)– QA Completed. Will be demoed next TRANSCEND meeting.</w:t>
-      </w:r>
-      <w:bookmarkStart w:id="0" w:name="_GoBack"/>
-      <w:bookmarkEnd w:id="0"/>
+      <w:proofErr w:type="spellStart"/>
+      <w:proofErr w:type="gramStart"/>
+      <w:r>
+        <w:rPr>
+          <w:rFonts w:asciiTheme="majorHAnsi" w:eastAsiaTheme="minorHAnsi" w:hAnsiTheme="majorHAnsi" w:cstheme="minorBidi"/>
+          <w:lang w:eastAsia="en-US"/>
+        </w:rPr>
+        <w:t>caArray</w:t>
+      </w:r>
+      <w:proofErr w:type="spellEnd"/>
+      <w:proofErr w:type="gramEnd"/>
+      <w:r>
+        <w:rPr>
+          <w:rFonts w:asciiTheme="majorHAnsi" w:eastAsiaTheme="minorHAnsi" w:hAnsiTheme="majorHAnsi" w:cstheme="minorBidi"/>
+          <w:lang w:eastAsia="en-US"/>
+        </w:rPr>
+        <w:t xml:space="preserve"> Refresh </w:t>
+      </w:r>
+      <w:r>
+        <w:rPr>
+          <w:rFonts w:asciiTheme="majorHAnsi" w:eastAsiaTheme="minorHAnsi" w:hAnsiTheme="majorHAnsi" w:cstheme="minorBidi"/>
+          <w:lang w:eastAsia="en-US"/>
+        </w:rPr>
+        <w:t>–</w:t>
+      </w:r>
+      <w:r>
+        <w:rPr>
+          <w:rFonts w:asciiTheme="majorHAnsi" w:eastAsiaTheme="minorHAnsi" w:hAnsiTheme="majorHAnsi" w:cstheme="minorBidi"/>
+          <w:lang w:eastAsia="en-US"/>
+        </w:rPr>
+        <w:t xml:space="preserve"> </w:t>
+      </w:r>
+      <w:r>
+        <w:rPr>
+          <w:rFonts w:asciiTheme="majorHAnsi" w:eastAsiaTheme="minorHAnsi" w:hAnsiTheme="majorHAnsi" w:cstheme="minorBidi"/>
+          <w:lang w:eastAsia="en-US"/>
+        </w:rPr>
+        <w:t xml:space="preserve">Started. </w:t>
+      </w:r>
+      <w:r>
+        <w:rPr>
+          <w:rFonts w:asciiTheme="majorHAnsi" w:eastAsiaTheme="minorHAnsi" w:hAnsiTheme="majorHAnsi" w:cstheme="minorBidi"/>
+          <w:lang w:eastAsia="en-US"/>
+        </w:rPr>
+        <w:t xml:space="preserve"> </w:t>
+      </w:r>
     </w:p>
     <w:p>
       <w:pPr>
@@ -1985,51 +2036,48 @@
           <w:lang w:eastAsia="en-US"/>
         </w:rPr>
       </w:pPr>
-      <w:proofErr w:type="spellStart"/>
-      <w:proofErr w:type="gramStart"/>
-      <w:r>
-        <w:rPr>
-          <w:rFonts w:asciiTheme="majorHAnsi" w:eastAsiaTheme="minorHAnsi" w:hAnsiTheme="majorHAnsi" w:cstheme="minorBidi"/>
-          <w:lang w:eastAsia="en-US"/>
-        </w:rPr>
-        <w:t>caArray</w:t>
-      </w:r>
-      <w:proofErr w:type="spellEnd"/>
-      <w:proofErr w:type="gramEnd"/>
-      <w:r>
-        <w:rPr>
-          <w:rFonts w:asciiTheme="majorHAnsi" w:eastAsiaTheme="minorHAnsi" w:hAnsiTheme="majorHAnsi" w:cstheme="minorBidi"/>
-          <w:lang w:eastAsia="en-US"/>
-        </w:rPr>
-        <w:t xml:space="preserve"> Refresh </w:t>
-      </w:r>
-      <w:r>
-        <w:rPr>
-          <w:rFonts w:asciiTheme="majorHAnsi" w:eastAsiaTheme="minorHAnsi" w:hAnsiTheme="majorHAnsi" w:cstheme="minorBidi"/>
-          <w:lang w:eastAsia="en-US"/>
-        </w:rPr>
-        <w:t>–</w:t>
-      </w:r>
-      <w:r>
-        <w:rPr>
-          <w:rFonts w:asciiTheme="majorHAnsi" w:eastAsiaTheme="minorHAnsi" w:hAnsiTheme="majorHAnsi" w:cstheme="minorBidi"/>
-          <w:lang w:eastAsia="en-US"/>
-        </w:rPr>
-        <w:t xml:space="preserve"> </w:t>
-      </w:r>
-      <w:r>
-        <w:rPr>
-          <w:rFonts w:asciiTheme="majorHAnsi" w:eastAsiaTheme="minorHAnsi" w:hAnsiTheme="majorHAnsi" w:cstheme="minorBidi"/>
-          <w:lang w:eastAsia="en-US"/>
-        </w:rPr>
-        <w:t xml:space="preserve">Started. </w:t>
-      </w:r>
-      <w:r>
-        <w:rPr>
-          <w:rFonts w:asciiTheme="majorHAnsi" w:eastAsiaTheme="minorHAnsi" w:hAnsiTheme="majorHAnsi" w:cstheme="minorBidi"/>
-          <w:lang w:eastAsia="en-US"/>
-        </w:rPr>
-        <w:t xml:space="preserve"> </w:t>
+      <w:r>
+        <w:rPr>
+          <w:rFonts w:asciiTheme="majorHAnsi" w:eastAsiaTheme="minorHAnsi" w:hAnsiTheme="majorHAnsi" w:cstheme="minorBidi"/>
+          <w:lang w:eastAsia="en-US"/>
+        </w:rPr>
+        <w:t>Role based Permissions</w:t>
+      </w:r>
+      <w:r>
+        <w:rPr>
+          <w:rFonts w:asciiTheme="majorHAnsi" w:eastAsiaTheme="minorHAnsi" w:hAnsiTheme="majorHAnsi" w:cstheme="minorBidi"/>
+          <w:lang w:eastAsia="en-US"/>
+        </w:rPr>
+        <w:t xml:space="preserve"> – Ongoing</w:t>
+      </w:r>
+      <w:r>
+        <w:rPr>
+          <w:rFonts w:asciiTheme="majorHAnsi" w:eastAsiaTheme="minorHAnsi" w:hAnsiTheme="majorHAnsi" w:cstheme="minorBidi"/>
+          <w:lang w:eastAsia="en-US"/>
+        </w:rPr>
+        <w:t>. Need to verify the user story</w:t>
+      </w:r>
+      <w:r>
+        <w:rPr>
+          <w:rFonts w:asciiTheme="majorHAnsi" w:eastAsiaTheme="minorHAnsi" w:hAnsiTheme="majorHAnsi" w:cstheme="minorBidi"/>
+          <w:lang w:eastAsia="en-US"/>
+        </w:rPr>
+        <w:t xml:space="preserve"> (scheduled for Wed 7</w:t>
+      </w:r>
+      <w:r>
+        <w:rPr>
+          <w:rFonts w:asciiTheme="majorHAnsi" w:eastAsiaTheme="minorHAnsi" w:hAnsiTheme="majorHAnsi" w:cstheme="minorBidi"/>
+          <w:vertAlign w:val="superscript"/>
+          <w:lang w:eastAsia="en-US"/>
+        </w:rPr>
+        <w:t>th</w:t>
+      </w:r>
+      <w:r>
+        <w:rPr>
+          <w:rFonts w:asciiTheme="majorHAnsi" w:eastAsiaTheme="minorHAnsi" w:hAnsiTheme="majorHAnsi" w:cstheme="minorBidi"/>
+          <w:lang w:eastAsia="en-US"/>
+        </w:rPr>
+        <w:t>)</w:t>
       </w:r>
     </w:p>
     <w:p>
@@ -2050,14 +2098,7 @@
           <w:rFonts w:asciiTheme="majorHAnsi" w:eastAsiaTheme="minorHAnsi" w:hAnsiTheme="majorHAnsi" w:cstheme="minorBidi"/>
           <w:lang w:eastAsia="en-US"/>
         </w:rPr>
-        <w:t>Permission model – Ongoing</w:t>
-      </w:r>
-      <w:r>
-        <w:rPr>
-          <w:rFonts w:asciiTheme="majorHAnsi" w:eastAsiaTheme="minorHAnsi" w:hAnsiTheme="majorHAnsi" w:cstheme="minorBidi"/>
-          <w:lang w:eastAsia="en-US"/>
-        </w:rPr>
-        <w:t>. Need to verify the user story</w:t>
+        <w:t>High-level tasks on TRANSCEND JIRA</w:t>
       </w:r>
     </w:p>
     <w:p>
@@ -2141,7 +2182,6 @@
         </w:rPr>
       </w:pPr>
       <w:proofErr w:type="spellStart"/>
-      <w:proofErr w:type="gramStart"/>
       <w:r>
         <w:rPr>
           <w:rFonts w:asciiTheme="majorHAnsi" w:eastAsiaTheme="minorHAnsi" w:hAnsiTheme="majorHAnsi" w:cstheme="minorBidi"/>
@@ -2150,7 +2190,6 @@
         <w:t>caArray</w:t>
       </w:r>
       <w:proofErr w:type="spellEnd"/>
-      <w:proofErr w:type="gramEnd"/>
       <w:r>
         <w:rPr>
           <w:rFonts w:asciiTheme="majorHAnsi" w:eastAsiaTheme="minorHAnsi" w:hAnsiTheme="majorHAnsi" w:cstheme="minorBidi"/>
@@ -2177,7 +2216,14 @@
           <w:rFonts w:asciiTheme="majorHAnsi" w:eastAsiaTheme="minorHAnsi" w:hAnsiTheme="majorHAnsi" w:cstheme="minorBidi"/>
           <w:lang w:eastAsia="en-US"/>
         </w:rPr>
-        <w:t>Finished CAS prototype for Single Sign-on. Design of Audit Trail / Automatic Refresh targeted for completion tomorrow</w:t>
+        <w:t>Finishing up</w:t>
+      </w:r>
+      <w:r>
+        <w:rPr>
+          <w:rFonts w:asciiTheme="majorHAnsi" w:eastAsiaTheme="minorHAnsi" w:hAnsiTheme="majorHAnsi" w:cstheme="minorBidi"/>
+          <w:lang w:eastAsia="en-US"/>
+        </w:rPr>
+        <w:t xml:space="preserve"> CAS prototype for Single Sign-on. Design of Audit Trail / Automatic Refresh targeted for completion tomorrow</w:t>
       </w:r>
       <w:r>
         <w:rPr>
@@ -2200,7 +2246,6 @@
         </w:rPr>
       </w:pPr>
       <w:proofErr w:type="spellStart"/>
-      <w:proofErr w:type="gramStart"/>
       <w:r>
         <w:rPr>
           <w:rFonts w:asciiTheme="majorHAnsi" w:eastAsiaTheme="minorHAnsi" w:hAnsiTheme="majorHAnsi" w:cstheme="minorBidi"/>
@@ -2209,7 +2254,6 @@
         <w:t>caIntegrator</w:t>
       </w:r>
       <w:proofErr w:type="spellEnd"/>
-      <w:proofErr w:type="gramEnd"/>
       <w:r>
         <w:rPr>
           <w:rFonts w:asciiTheme="majorHAnsi" w:eastAsiaTheme="minorHAnsi" w:hAnsiTheme="majorHAnsi" w:cstheme="minorBidi"/>
@@ -2217,26 +2261,21 @@
         </w:rPr>
         <w:t xml:space="preserve"> - </w:t>
       </w:r>
-      <w:r>
-        <w:rPr>
-          <w:rFonts w:asciiTheme="majorHAnsi" w:eastAsiaTheme="minorHAnsi" w:hAnsiTheme="majorHAnsi" w:cstheme="minorBidi"/>
-          <w:lang w:eastAsia="en-US"/>
-        </w:rPr>
-        <w:t>Study Archive</w:t>
-      </w:r>
-      <w:r>
-        <w:rPr>
-          <w:rFonts w:asciiTheme="majorHAnsi" w:eastAsiaTheme="minorHAnsi" w:hAnsiTheme="majorHAnsi" w:cstheme="minorBidi"/>
-          <w:lang w:eastAsia="en-US"/>
-        </w:rPr>
-        <w:t xml:space="preserve"> completed</w:t>
-      </w:r>
-      <w:r>
-        <w:rPr>
-          <w:rFonts w:asciiTheme="majorHAnsi" w:eastAsiaTheme="minorHAnsi" w:hAnsiTheme="majorHAnsi" w:cstheme="minorBidi"/>
-          <w:lang w:eastAsia="en-US"/>
-        </w:rPr>
-        <w:t xml:space="preserve">, permission model, </w:t>
+      <w:bookmarkStart w:id="0" w:name="_GoBack"/>
+      <w:bookmarkEnd w:id="0"/>
+      <w:r>
+        <w:rPr>
+          <w:rFonts w:asciiTheme="majorHAnsi" w:eastAsiaTheme="minorHAnsi" w:hAnsiTheme="majorHAnsi" w:cstheme="minorBidi"/>
+          <w:lang w:eastAsia="en-US"/>
+        </w:rPr>
+        <w:t>Role based Permissions,</w:t>
+      </w:r>
+      <w:r>
+        <w:rPr>
+          <w:rFonts w:asciiTheme="majorHAnsi" w:eastAsiaTheme="minorHAnsi" w:hAnsiTheme="majorHAnsi" w:cstheme="minorBidi"/>
+          <w:lang w:eastAsia="en-US"/>
+        </w:rPr>
+        <w:t xml:space="preserve"> </w:t>
       </w:r>
       <w:proofErr w:type="spellStart"/>
       <w:r>

</xml_diff>